<commit_message>
Added more to 'Hiding traffic from C2 servers'
</commit_message>
<xml_diff>
--- a/Hiding Traffic from C2 Servers.docx
+++ b/Hiding Traffic from C2 Servers.docx
@@ -239,15 +239,62 @@
     <w:p>
       <w:pPr>
         <w:pStyle w:val="ListParagraph"/>
-      </w:pPr>
-      <w:r>
-        <w:t>#</w:t>
-      </w:r>
-      <w:proofErr w:type="spellStart"/>
-      <w:r>
-        <w:t>todo</w:t>
-      </w:r>
-      <w:proofErr w:type="spellEnd"/>
+        <w:numPr>
+          <w:ilvl w:val="0"/>
+          <w:numId w:val="4"/>
+        </w:numPr>
+      </w:pPr>
+      <w:r>
+        <w:t>Free (with Google account)</w:t>
+      </w:r>
+    </w:p>
+    <w:p>
+      <w:pPr>
+        <w:pStyle w:val="ListParagraph"/>
+        <w:numPr>
+          <w:ilvl w:val="0"/>
+          <w:numId w:val="4"/>
+        </w:numPr>
+      </w:pPr>
+      <w:r>
+        <w:t>20 GB storage (session is removed after 20 minutes)</w:t>
+      </w:r>
+    </w:p>
+    <w:p>
+      <w:pPr>
+        <w:pStyle w:val="ListParagraph"/>
+        <w:numPr>
+          <w:ilvl w:val="0"/>
+          <w:numId w:val="4"/>
+        </w:numPr>
+      </w:pPr>
+      <w:r>
+        <w:t>Fast internet connection</w:t>
+      </w:r>
+    </w:p>
+    <w:p>
+      <w:pPr>
+        <w:pStyle w:val="ListParagraph"/>
+        <w:numPr>
+          <w:ilvl w:val="0"/>
+          <w:numId w:val="4"/>
+        </w:numPr>
+      </w:pPr>
+      <w:r>
+        <w:t>Fast</w:t>
+      </w:r>
+    </w:p>
+    <w:p>
+      <w:pPr>
+        <w:pStyle w:val="ListParagraph"/>
+        <w:numPr>
+          <w:ilvl w:val="0"/>
+          <w:numId w:val="4"/>
+        </w:numPr>
+      </w:pPr>
+      <w:r>
+        <w:t>Traffic sent to Google which is usually unblocked</w:t>
+      </w:r>
     </w:p>
     <w:p>
       <w:pPr>
@@ -263,27 +310,281 @@
     <w:p>
       <w:pPr>
         <w:pStyle w:val="ListParagraph"/>
-      </w:pPr>
-      <w:r>
-        <w:t>#</w:t>
+        <w:numPr>
+          <w:ilvl w:val="0"/>
+          <w:numId w:val="5"/>
+        </w:numPr>
+      </w:pPr>
+      <w:r>
+        <w:t>Google probably tracks you</w:t>
+      </w:r>
+    </w:p>
+    <w:p>
+      <w:pPr>
+        <w:pStyle w:val="ListParagraph"/>
+        <w:numPr>
+          <w:ilvl w:val="0"/>
+          <w:numId w:val="5"/>
+        </w:numPr>
+      </w:pPr>
+      <w:r>
+        <w:t>Sessions get deleted after 20 minutes inactivity</w:t>
+      </w:r>
+    </w:p>
+    <w:p/>
+    <w:p>
+      <w:pPr>
+        <w:pStyle w:val="ListParagraph"/>
+        <w:numPr>
+          <w:ilvl w:val="0"/>
+          <w:numId w:val="1"/>
+        </w:numPr>
+      </w:pPr>
+      <w:r>
+        <w:t>Hiding traffic through other services.</w:t>
+      </w:r>
+    </w:p>
+    <w:p>
+      <w:pPr>
+        <w:pStyle w:val="ListParagraph"/>
+        <w:numPr>
+          <w:ilvl w:val="0"/>
+          <w:numId w:val="6"/>
+        </w:numPr>
+      </w:pPr>
+      <w:r>
+        <w:t>Dropbox. A program called DBC2 (</w:t>
       </w:r>
       <w:proofErr w:type="spellStart"/>
       <w:r>
-        <w:t>todo</w:t>
+        <w:t>DropBox</w:t>
       </w:r>
       <w:proofErr w:type="spellEnd"/>
-    </w:p>
-    <w:p>
-      <w:r>
-        <w:t>#</w:t>
+      <w:r>
+        <w:t xml:space="preserve"> C2) was developed as a Command and Control server that communicates through Dropbox.</w:t>
+      </w:r>
+    </w:p>
+    <w:p>
+      <w:pPr>
+        <w:pStyle w:val="ListParagraph"/>
+        <w:ind w:left="1080"/>
+      </w:pPr>
+      <w:r>
+        <w:rPr>
+          <w:u w:val="single"/>
+        </w:rPr>
+        <w:t>Pros</w:t>
+      </w:r>
+    </w:p>
+    <w:p>
+      <w:pPr>
+        <w:pStyle w:val="ListParagraph"/>
+        <w:numPr>
+          <w:ilvl w:val="0"/>
+          <w:numId w:val="7"/>
+        </w:numPr>
+      </w:pPr>
+      <w:r>
+        <w:t>Free</w:t>
+      </w:r>
+    </w:p>
+    <w:p>
+      <w:pPr>
+        <w:pStyle w:val="ListParagraph"/>
+        <w:numPr>
+          <w:ilvl w:val="0"/>
+          <w:numId w:val="7"/>
+        </w:numPr>
+      </w:pPr>
+      <w:r>
+        <w:t>Un-traceable</w:t>
+      </w:r>
+    </w:p>
+    <w:p>
+      <w:pPr>
+        <w:pStyle w:val="ListParagraph"/>
+        <w:numPr>
+          <w:ilvl w:val="0"/>
+          <w:numId w:val="7"/>
+        </w:numPr>
+      </w:pPr>
+      <w:r>
+        <w:t>All traffic is sent to Dropbox</w:t>
+      </w:r>
+    </w:p>
+    <w:p>
+      <w:pPr>
+        <w:pStyle w:val="ListParagraph"/>
+        <w:numPr>
+          <w:ilvl w:val="0"/>
+          <w:numId w:val="7"/>
+        </w:numPr>
+      </w:pPr>
+      <w:r>
+        <w:t>The Client program does not need the API key</w:t>
+      </w:r>
+    </w:p>
+    <w:p>
+      <w:pPr>
+        <w:ind w:left="720"/>
+      </w:pPr>
+      <w:r>
+        <w:t xml:space="preserve">        </w:t>
+      </w:r>
+      <w:r>
+        <w:rPr>
+          <w:u w:val="single"/>
+        </w:rPr>
+        <w:t>Cons</w:t>
+      </w:r>
+    </w:p>
+    <w:p>
+      <w:pPr>
+        <w:pStyle w:val="ListParagraph"/>
+        <w:numPr>
+          <w:ilvl w:val="0"/>
+          <w:numId w:val="13"/>
+        </w:numPr>
+      </w:pPr>
+      <w:r>
+        <w:t xml:space="preserve">You need a </w:t>
       </w:r>
       <w:proofErr w:type="spellStart"/>
       <w:r>
-        <w:t>todo</w:t>
+        <w:t>dropbox</w:t>
       </w:r>
       <w:proofErr w:type="spellEnd"/>
       <w:r>
-        <w:t>: twitterc2, DBC2, gcat</w:t>
+        <w:t xml:space="preserve"> account</w:t>
+      </w:r>
+    </w:p>
+    <w:p>
+      <w:pPr>
+        <w:pStyle w:val="ListParagraph"/>
+        <w:numPr>
+          <w:ilvl w:val="0"/>
+          <w:numId w:val="13"/>
+        </w:numPr>
+      </w:pPr>
+      <w:r>
+        <w:t>Can be slow sometimes</w:t>
+      </w:r>
+    </w:p>
+    <w:p>
+      <w:pPr>
+        <w:ind w:left="1440"/>
+      </w:pPr>
+    </w:p>
+    <w:p>
+      <w:pPr>
+        <w:pStyle w:val="ListParagraph"/>
+        <w:numPr>
+          <w:ilvl w:val="0"/>
+          <w:numId w:val="6"/>
+        </w:numPr>
+      </w:pPr>
+      <w:r>
+        <w:t>Twitter. A program (written by me) called TwitterC2 (</w:t>
+      </w:r>
+      <w:hyperlink r:id="rId6" w:history="1">
+        <w:r>
+          <w:rPr>
+            <w:rStyle w:val="Hyperlink"/>
+          </w:rPr>
+          <w:t>https://github.com/AgeOfMarcus/TwitterC2</w:t>
+        </w:r>
+      </w:hyperlink>
+      <w:r>
+        <w:t>) was developed as a Command and Control program that communicated via Twitter.</w:t>
+      </w:r>
+    </w:p>
+    <w:p>
+      <w:pPr>
+        <w:pStyle w:val="ListParagraph"/>
+        <w:ind w:left="1080"/>
+        <w:rPr>
+          <w:u w:val="single"/>
+        </w:rPr>
+      </w:pPr>
+      <w:r>
+        <w:rPr>
+          <w:u w:val="single"/>
+        </w:rPr>
+        <w:t>Pros</w:t>
+      </w:r>
+    </w:p>
+    <w:p>
+      <w:pPr>
+        <w:pStyle w:val="ListParagraph"/>
+        <w:numPr>
+          <w:ilvl w:val="1"/>
+          <w:numId w:val="14"/>
+        </w:numPr>
+      </w:pPr>
+      <w:r>
+        <w:t>All traffic is sent through twitter (which tends to be unblocked for marketing)</w:t>
+      </w:r>
+    </w:p>
+    <w:p>
+      <w:pPr>
+        <w:ind w:left="720"/>
+      </w:pPr>
+      <w:r>
+        <w:t xml:space="preserve">       </w:t>
+      </w:r>
+      <w:r>
+        <w:rPr>
+          <w:u w:val="single"/>
+        </w:rPr>
+        <w:t>Cons</w:t>
+      </w:r>
+    </w:p>
+    <w:p>
+      <w:pPr>
+        <w:pStyle w:val="ListParagraph"/>
+        <w:numPr>
+          <w:ilvl w:val="1"/>
+          <w:numId w:val="14"/>
+        </w:numPr>
+      </w:pPr>
+      <w:r>
+        <w:t>You need 2 twitter accounts</w:t>
+      </w:r>
+    </w:p>
+    <w:p>
+      <w:pPr>
+        <w:pStyle w:val="ListParagraph"/>
+        <w:numPr>
+          <w:ilvl w:val="1"/>
+          <w:numId w:val="14"/>
+        </w:numPr>
+      </w:pPr>
+      <w:r>
+        <w:t>The API key is needed in the Client program (for the slave account)</w:t>
+      </w:r>
+    </w:p>
+    <w:p>
+      <w:pPr>
+        <w:pStyle w:val="ListParagraph"/>
+        <w:numPr>
+          <w:ilvl w:val="1"/>
+          <w:numId w:val="14"/>
+        </w:numPr>
+      </w:pPr>
+      <w:r>
+        <w:t>Speed can sometimes be slow</w:t>
+      </w:r>
+    </w:p>
+    <w:p>
+      <w:pPr>
+        <w:pStyle w:val="ListParagraph"/>
+        <w:numPr>
+          <w:ilvl w:val="1"/>
+          <w:numId w:val="14"/>
+        </w:numPr>
+      </w:pPr>
+      <w:r>
+        <w:t>Files can’t be transferred (as far as I’ve tried)</w:t>
       </w:r>
       <w:bookmarkStart w:id="0" w:name="_GoBack"/>
       <w:bookmarkEnd w:id="0"/>
@@ -414,6 +715,1136 @@
     </w:lvl>
   </w:abstractNum>
   <w:abstractNum w:abstractNumId="1" w15:restartNumberingAfterBreak="0">
+    <w:nsid w:val="0B417C83"/>
+    <w:multiLevelType w:val="hybridMultilevel"/>
+    <w:tmpl w:val="E2323FB6"/>
+    <w:lvl w:ilvl="0" w:tplc="08090001">
+      <w:start w:val="1"/>
+      <w:numFmt w:val="bullet"/>
+      <w:lvlText w:val=""/>
+      <w:lvlJc w:val="left"/>
+      <w:pPr>
+        <w:ind w:left="1565" w:hanging="360"/>
+      </w:pPr>
+      <w:rPr>
+        <w:rFonts w:ascii="Symbol" w:hAnsi="Symbol" w:hint="default"/>
+      </w:rPr>
+    </w:lvl>
+    <w:lvl w:ilvl="1" w:tplc="08090003" w:tentative="1">
+      <w:start w:val="1"/>
+      <w:numFmt w:val="bullet"/>
+      <w:lvlText w:val="o"/>
+      <w:lvlJc w:val="left"/>
+      <w:pPr>
+        <w:ind w:left="2285" w:hanging="360"/>
+      </w:pPr>
+      <w:rPr>
+        <w:rFonts w:ascii="Courier New" w:hAnsi="Courier New" w:cs="Courier New" w:hint="default"/>
+      </w:rPr>
+    </w:lvl>
+    <w:lvl w:ilvl="2" w:tplc="08090005" w:tentative="1">
+      <w:start w:val="1"/>
+      <w:numFmt w:val="bullet"/>
+      <w:lvlText w:val=""/>
+      <w:lvlJc w:val="left"/>
+      <w:pPr>
+        <w:ind w:left="3005" w:hanging="360"/>
+      </w:pPr>
+      <w:rPr>
+        <w:rFonts w:ascii="Wingdings" w:hAnsi="Wingdings" w:hint="default"/>
+      </w:rPr>
+    </w:lvl>
+    <w:lvl w:ilvl="3" w:tplc="08090001" w:tentative="1">
+      <w:start w:val="1"/>
+      <w:numFmt w:val="bullet"/>
+      <w:lvlText w:val=""/>
+      <w:lvlJc w:val="left"/>
+      <w:pPr>
+        <w:ind w:left="3725" w:hanging="360"/>
+      </w:pPr>
+      <w:rPr>
+        <w:rFonts w:ascii="Symbol" w:hAnsi="Symbol" w:hint="default"/>
+      </w:rPr>
+    </w:lvl>
+    <w:lvl w:ilvl="4" w:tplc="08090003" w:tentative="1">
+      <w:start w:val="1"/>
+      <w:numFmt w:val="bullet"/>
+      <w:lvlText w:val="o"/>
+      <w:lvlJc w:val="left"/>
+      <w:pPr>
+        <w:ind w:left="4445" w:hanging="360"/>
+      </w:pPr>
+      <w:rPr>
+        <w:rFonts w:ascii="Courier New" w:hAnsi="Courier New" w:cs="Courier New" w:hint="default"/>
+      </w:rPr>
+    </w:lvl>
+    <w:lvl w:ilvl="5" w:tplc="08090005" w:tentative="1">
+      <w:start w:val="1"/>
+      <w:numFmt w:val="bullet"/>
+      <w:lvlText w:val=""/>
+      <w:lvlJc w:val="left"/>
+      <w:pPr>
+        <w:ind w:left="5165" w:hanging="360"/>
+      </w:pPr>
+      <w:rPr>
+        <w:rFonts w:ascii="Wingdings" w:hAnsi="Wingdings" w:hint="default"/>
+      </w:rPr>
+    </w:lvl>
+    <w:lvl w:ilvl="6" w:tplc="08090001" w:tentative="1">
+      <w:start w:val="1"/>
+      <w:numFmt w:val="bullet"/>
+      <w:lvlText w:val=""/>
+      <w:lvlJc w:val="left"/>
+      <w:pPr>
+        <w:ind w:left="5885" w:hanging="360"/>
+      </w:pPr>
+      <w:rPr>
+        <w:rFonts w:ascii="Symbol" w:hAnsi="Symbol" w:hint="default"/>
+      </w:rPr>
+    </w:lvl>
+    <w:lvl w:ilvl="7" w:tplc="08090003" w:tentative="1">
+      <w:start w:val="1"/>
+      <w:numFmt w:val="bullet"/>
+      <w:lvlText w:val="o"/>
+      <w:lvlJc w:val="left"/>
+      <w:pPr>
+        <w:ind w:left="6605" w:hanging="360"/>
+      </w:pPr>
+      <w:rPr>
+        <w:rFonts w:ascii="Courier New" w:hAnsi="Courier New" w:cs="Courier New" w:hint="default"/>
+      </w:rPr>
+    </w:lvl>
+    <w:lvl w:ilvl="8" w:tplc="08090005" w:tentative="1">
+      <w:start w:val="1"/>
+      <w:numFmt w:val="bullet"/>
+      <w:lvlText w:val=""/>
+      <w:lvlJc w:val="left"/>
+      <w:pPr>
+        <w:ind w:left="7325" w:hanging="360"/>
+      </w:pPr>
+      <w:rPr>
+        <w:rFonts w:ascii="Wingdings" w:hAnsi="Wingdings" w:hint="default"/>
+      </w:rPr>
+    </w:lvl>
+  </w:abstractNum>
+  <w:abstractNum w:abstractNumId="2" w15:restartNumberingAfterBreak="0">
+    <w:nsid w:val="0C7D403B"/>
+    <w:multiLevelType w:val="hybridMultilevel"/>
+    <w:tmpl w:val="A25E7A7E"/>
+    <w:lvl w:ilvl="0" w:tplc="08090001">
+      <w:start w:val="1"/>
+      <w:numFmt w:val="bullet"/>
+      <w:lvlText w:val=""/>
+      <w:lvlJc w:val="left"/>
+      <w:pPr>
+        <w:ind w:left="1446" w:hanging="360"/>
+      </w:pPr>
+      <w:rPr>
+        <w:rFonts w:ascii="Symbol" w:hAnsi="Symbol" w:hint="default"/>
+      </w:rPr>
+    </w:lvl>
+    <w:lvl w:ilvl="1" w:tplc="08090003" w:tentative="1">
+      <w:start w:val="1"/>
+      <w:numFmt w:val="bullet"/>
+      <w:lvlText w:val="o"/>
+      <w:lvlJc w:val="left"/>
+      <w:pPr>
+        <w:ind w:left="2166" w:hanging="360"/>
+      </w:pPr>
+      <w:rPr>
+        <w:rFonts w:ascii="Courier New" w:hAnsi="Courier New" w:cs="Courier New" w:hint="default"/>
+      </w:rPr>
+    </w:lvl>
+    <w:lvl w:ilvl="2" w:tplc="08090005" w:tentative="1">
+      <w:start w:val="1"/>
+      <w:numFmt w:val="bullet"/>
+      <w:lvlText w:val=""/>
+      <w:lvlJc w:val="left"/>
+      <w:pPr>
+        <w:ind w:left="2886" w:hanging="360"/>
+      </w:pPr>
+      <w:rPr>
+        <w:rFonts w:ascii="Wingdings" w:hAnsi="Wingdings" w:hint="default"/>
+      </w:rPr>
+    </w:lvl>
+    <w:lvl w:ilvl="3" w:tplc="08090001" w:tentative="1">
+      <w:start w:val="1"/>
+      <w:numFmt w:val="bullet"/>
+      <w:lvlText w:val=""/>
+      <w:lvlJc w:val="left"/>
+      <w:pPr>
+        <w:ind w:left="3606" w:hanging="360"/>
+      </w:pPr>
+      <w:rPr>
+        <w:rFonts w:ascii="Symbol" w:hAnsi="Symbol" w:hint="default"/>
+      </w:rPr>
+    </w:lvl>
+    <w:lvl w:ilvl="4" w:tplc="08090003" w:tentative="1">
+      <w:start w:val="1"/>
+      <w:numFmt w:val="bullet"/>
+      <w:lvlText w:val="o"/>
+      <w:lvlJc w:val="left"/>
+      <w:pPr>
+        <w:ind w:left="4326" w:hanging="360"/>
+      </w:pPr>
+      <w:rPr>
+        <w:rFonts w:ascii="Courier New" w:hAnsi="Courier New" w:cs="Courier New" w:hint="default"/>
+      </w:rPr>
+    </w:lvl>
+    <w:lvl w:ilvl="5" w:tplc="08090005" w:tentative="1">
+      <w:start w:val="1"/>
+      <w:numFmt w:val="bullet"/>
+      <w:lvlText w:val=""/>
+      <w:lvlJc w:val="left"/>
+      <w:pPr>
+        <w:ind w:left="5046" w:hanging="360"/>
+      </w:pPr>
+      <w:rPr>
+        <w:rFonts w:ascii="Wingdings" w:hAnsi="Wingdings" w:hint="default"/>
+      </w:rPr>
+    </w:lvl>
+    <w:lvl w:ilvl="6" w:tplc="08090001" w:tentative="1">
+      <w:start w:val="1"/>
+      <w:numFmt w:val="bullet"/>
+      <w:lvlText w:val=""/>
+      <w:lvlJc w:val="left"/>
+      <w:pPr>
+        <w:ind w:left="5766" w:hanging="360"/>
+      </w:pPr>
+      <w:rPr>
+        <w:rFonts w:ascii="Symbol" w:hAnsi="Symbol" w:hint="default"/>
+      </w:rPr>
+    </w:lvl>
+    <w:lvl w:ilvl="7" w:tplc="08090003" w:tentative="1">
+      <w:start w:val="1"/>
+      <w:numFmt w:val="bullet"/>
+      <w:lvlText w:val="o"/>
+      <w:lvlJc w:val="left"/>
+      <w:pPr>
+        <w:ind w:left="6486" w:hanging="360"/>
+      </w:pPr>
+      <w:rPr>
+        <w:rFonts w:ascii="Courier New" w:hAnsi="Courier New" w:cs="Courier New" w:hint="default"/>
+      </w:rPr>
+    </w:lvl>
+    <w:lvl w:ilvl="8" w:tplc="08090005" w:tentative="1">
+      <w:start w:val="1"/>
+      <w:numFmt w:val="bullet"/>
+      <w:lvlText w:val=""/>
+      <w:lvlJc w:val="left"/>
+      <w:pPr>
+        <w:ind w:left="7206" w:hanging="360"/>
+      </w:pPr>
+      <w:rPr>
+        <w:rFonts w:ascii="Wingdings" w:hAnsi="Wingdings" w:hint="default"/>
+      </w:rPr>
+    </w:lvl>
+  </w:abstractNum>
+  <w:abstractNum w:abstractNumId="3" w15:restartNumberingAfterBreak="0">
+    <w:nsid w:val="144D10AD"/>
+    <w:multiLevelType w:val="hybridMultilevel"/>
+    <w:tmpl w:val="E1A2899A"/>
+    <w:lvl w:ilvl="0" w:tplc="08090001">
+      <w:start w:val="1"/>
+      <w:numFmt w:val="bullet"/>
+      <w:lvlText w:val=""/>
+      <w:lvlJc w:val="left"/>
+      <w:pPr>
+        <w:ind w:left="1440" w:hanging="360"/>
+      </w:pPr>
+      <w:rPr>
+        <w:rFonts w:ascii="Symbol" w:hAnsi="Symbol" w:hint="default"/>
+      </w:rPr>
+    </w:lvl>
+    <w:lvl w:ilvl="1" w:tplc="08090003" w:tentative="1">
+      <w:start w:val="1"/>
+      <w:numFmt w:val="bullet"/>
+      <w:lvlText w:val="o"/>
+      <w:lvlJc w:val="left"/>
+      <w:pPr>
+        <w:ind w:left="2160" w:hanging="360"/>
+      </w:pPr>
+      <w:rPr>
+        <w:rFonts w:ascii="Courier New" w:hAnsi="Courier New" w:cs="Courier New" w:hint="default"/>
+      </w:rPr>
+    </w:lvl>
+    <w:lvl w:ilvl="2" w:tplc="08090005" w:tentative="1">
+      <w:start w:val="1"/>
+      <w:numFmt w:val="bullet"/>
+      <w:lvlText w:val=""/>
+      <w:lvlJc w:val="left"/>
+      <w:pPr>
+        <w:ind w:left="2880" w:hanging="360"/>
+      </w:pPr>
+      <w:rPr>
+        <w:rFonts w:ascii="Wingdings" w:hAnsi="Wingdings" w:hint="default"/>
+      </w:rPr>
+    </w:lvl>
+    <w:lvl w:ilvl="3" w:tplc="08090001" w:tentative="1">
+      <w:start w:val="1"/>
+      <w:numFmt w:val="bullet"/>
+      <w:lvlText w:val=""/>
+      <w:lvlJc w:val="left"/>
+      <w:pPr>
+        <w:ind w:left="3600" w:hanging="360"/>
+      </w:pPr>
+      <w:rPr>
+        <w:rFonts w:ascii="Symbol" w:hAnsi="Symbol" w:hint="default"/>
+      </w:rPr>
+    </w:lvl>
+    <w:lvl w:ilvl="4" w:tplc="08090003" w:tentative="1">
+      <w:start w:val="1"/>
+      <w:numFmt w:val="bullet"/>
+      <w:lvlText w:val="o"/>
+      <w:lvlJc w:val="left"/>
+      <w:pPr>
+        <w:ind w:left="4320" w:hanging="360"/>
+      </w:pPr>
+      <w:rPr>
+        <w:rFonts w:ascii="Courier New" w:hAnsi="Courier New" w:cs="Courier New" w:hint="default"/>
+      </w:rPr>
+    </w:lvl>
+    <w:lvl w:ilvl="5" w:tplc="08090005" w:tentative="1">
+      <w:start w:val="1"/>
+      <w:numFmt w:val="bullet"/>
+      <w:lvlText w:val=""/>
+      <w:lvlJc w:val="left"/>
+      <w:pPr>
+        <w:ind w:left="5040" w:hanging="360"/>
+      </w:pPr>
+      <w:rPr>
+        <w:rFonts w:ascii="Wingdings" w:hAnsi="Wingdings" w:hint="default"/>
+      </w:rPr>
+    </w:lvl>
+    <w:lvl w:ilvl="6" w:tplc="08090001" w:tentative="1">
+      <w:start w:val="1"/>
+      <w:numFmt w:val="bullet"/>
+      <w:lvlText w:val=""/>
+      <w:lvlJc w:val="left"/>
+      <w:pPr>
+        <w:ind w:left="5760" w:hanging="360"/>
+      </w:pPr>
+      <w:rPr>
+        <w:rFonts w:ascii="Symbol" w:hAnsi="Symbol" w:hint="default"/>
+      </w:rPr>
+    </w:lvl>
+    <w:lvl w:ilvl="7" w:tplc="08090003" w:tentative="1">
+      <w:start w:val="1"/>
+      <w:numFmt w:val="bullet"/>
+      <w:lvlText w:val="o"/>
+      <w:lvlJc w:val="left"/>
+      <w:pPr>
+        <w:ind w:left="6480" w:hanging="360"/>
+      </w:pPr>
+      <w:rPr>
+        <w:rFonts w:ascii="Courier New" w:hAnsi="Courier New" w:cs="Courier New" w:hint="default"/>
+      </w:rPr>
+    </w:lvl>
+    <w:lvl w:ilvl="8" w:tplc="08090005" w:tentative="1">
+      <w:start w:val="1"/>
+      <w:numFmt w:val="bullet"/>
+      <w:lvlText w:val=""/>
+      <w:lvlJc w:val="left"/>
+      <w:pPr>
+        <w:ind w:left="7200" w:hanging="360"/>
+      </w:pPr>
+      <w:rPr>
+        <w:rFonts w:ascii="Wingdings" w:hAnsi="Wingdings" w:hint="default"/>
+      </w:rPr>
+    </w:lvl>
+  </w:abstractNum>
+  <w:abstractNum w:abstractNumId="4" w15:restartNumberingAfterBreak="0">
+    <w:nsid w:val="25945A32"/>
+    <w:multiLevelType w:val="hybridMultilevel"/>
+    <w:tmpl w:val="FD44BA3A"/>
+    <w:lvl w:ilvl="0" w:tplc="E9BA396E">
+      <w:start w:val="1"/>
+      <w:numFmt w:val="bullet"/>
+      <w:lvlText w:val="•"/>
+      <w:lvlJc w:val="left"/>
+      <w:pPr>
+        <w:ind w:left="2880" w:hanging="360"/>
+      </w:pPr>
+      <w:rPr>
+        <w:rFonts w:ascii="Calibri" w:eastAsiaTheme="minorHAnsi" w:hAnsi="Calibri" w:cs="Calibri" w:hint="default"/>
+      </w:rPr>
+    </w:lvl>
+    <w:lvl w:ilvl="1" w:tplc="08090001">
+      <w:start w:val="1"/>
+      <w:numFmt w:val="bullet"/>
+      <w:lvlText w:val=""/>
+      <w:lvlJc w:val="left"/>
+      <w:pPr>
+        <w:ind w:left="2520" w:hanging="360"/>
+      </w:pPr>
+      <w:rPr>
+        <w:rFonts w:ascii="Symbol" w:hAnsi="Symbol" w:hint="default"/>
+      </w:rPr>
+    </w:lvl>
+    <w:lvl w:ilvl="2" w:tplc="08090005" w:tentative="1">
+      <w:start w:val="1"/>
+      <w:numFmt w:val="bullet"/>
+      <w:lvlText w:val=""/>
+      <w:lvlJc w:val="left"/>
+      <w:pPr>
+        <w:ind w:left="3240" w:hanging="360"/>
+      </w:pPr>
+      <w:rPr>
+        <w:rFonts w:ascii="Wingdings" w:hAnsi="Wingdings" w:hint="default"/>
+      </w:rPr>
+    </w:lvl>
+    <w:lvl w:ilvl="3" w:tplc="08090001" w:tentative="1">
+      <w:start w:val="1"/>
+      <w:numFmt w:val="bullet"/>
+      <w:lvlText w:val=""/>
+      <w:lvlJc w:val="left"/>
+      <w:pPr>
+        <w:ind w:left="3960" w:hanging="360"/>
+      </w:pPr>
+      <w:rPr>
+        <w:rFonts w:ascii="Symbol" w:hAnsi="Symbol" w:hint="default"/>
+      </w:rPr>
+    </w:lvl>
+    <w:lvl w:ilvl="4" w:tplc="08090003" w:tentative="1">
+      <w:start w:val="1"/>
+      <w:numFmt w:val="bullet"/>
+      <w:lvlText w:val="o"/>
+      <w:lvlJc w:val="left"/>
+      <w:pPr>
+        <w:ind w:left="4680" w:hanging="360"/>
+      </w:pPr>
+      <w:rPr>
+        <w:rFonts w:ascii="Courier New" w:hAnsi="Courier New" w:cs="Courier New" w:hint="default"/>
+      </w:rPr>
+    </w:lvl>
+    <w:lvl w:ilvl="5" w:tplc="08090005" w:tentative="1">
+      <w:start w:val="1"/>
+      <w:numFmt w:val="bullet"/>
+      <w:lvlText w:val=""/>
+      <w:lvlJc w:val="left"/>
+      <w:pPr>
+        <w:ind w:left="5400" w:hanging="360"/>
+      </w:pPr>
+      <w:rPr>
+        <w:rFonts w:ascii="Wingdings" w:hAnsi="Wingdings" w:hint="default"/>
+      </w:rPr>
+    </w:lvl>
+    <w:lvl w:ilvl="6" w:tplc="08090001" w:tentative="1">
+      <w:start w:val="1"/>
+      <w:numFmt w:val="bullet"/>
+      <w:lvlText w:val=""/>
+      <w:lvlJc w:val="left"/>
+      <w:pPr>
+        <w:ind w:left="6120" w:hanging="360"/>
+      </w:pPr>
+      <w:rPr>
+        <w:rFonts w:ascii="Symbol" w:hAnsi="Symbol" w:hint="default"/>
+      </w:rPr>
+    </w:lvl>
+    <w:lvl w:ilvl="7" w:tplc="08090003" w:tentative="1">
+      <w:start w:val="1"/>
+      <w:numFmt w:val="bullet"/>
+      <w:lvlText w:val="o"/>
+      <w:lvlJc w:val="left"/>
+      <w:pPr>
+        <w:ind w:left="6840" w:hanging="360"/>
+      </w:pPr>
+      <w:rPr>
+        <w:rFonts w:ascii="Courier New" w:hAnsi="Courier New" w:cs="Courier New" w:hint="default"/>
+      </w:rPr>
+    </w:lvl>
+    <w:lvl w:ilvl="8" w:tplc="08090005" w:tentative="1">
+      <w:start w:val="1"/>
+      <w:numFmt w:val="bullet"/>
+      <w:lvlText w:val=""/>
+      <w:lvlJc w:val="left"/>
+      <w:pPr>
+        <w:ind w:left="7560" w:hanging="360"/>
+      </w:pPr>
+      <w:rPr>
+        <w:rFonts w:ascii="Wingdings" w:hAnsi="Wingdings" w:hint="default"/>
+      </w:rPr>
+    </w:lvl>
+  </w:abstractNum>
+  <w:abstractNum w:abstractNumId="5" w15:restartNumberingAfterBreak="0">
+    <w:nsid w:val="31F54673"/>
+    <w:multiLevelType w:val="hybridMultilevel"/>
+    <w:tmpl w:val="E8C6B85A"/>
+    <w:lvl w:ilvl="0" w:tplc="08090001">
+      <w:start w:val="1"/>
+      <w:numFmt w:val="bullet"/>
+      <w:lvlText w:val=""/>
+      <w:lvlJc w:val="left"/>
+      <w:pPr>
+        <w:ind w:left="2160" w:hanging="360"/>
+      </w:pPr>
+      <w:rPr>
+        <w:rFonts w:ascii="Symbol" w:hAnsi="Symbol" w:hint="default"/>
+      </w:rPr>
+    </w:lvl>
+    <w:lvl w:ilvl="1" w:tplc="08090003" w:tentative="1">
+      <w:start w:val="1"/>
+      <w:numFmt w:val="bullet"/>
+      <w:lvlText w:val="o"/>
+      <w:lvlJc w:val="left"/>
+      <w:pPr>
+        <w:ind w:left="2880" w:hanging="360"/>
+      </w:pPr>
+      <w:rPr>
+        <w:rFonts w:ascii="Courier New" w:hAnsi="Courier New" w:cs="Courier New" w:hint="default"/>
+      </w:rPr>
+    </w:lvl>
+    <w:lvl w:ilvl="2" w:tplc="08090005" w:tentative="1">
+      <w:start w:val="1"/>
+      <w:numFmt w:val="bullet"/>
+      <w:lvlText w:val=""/>
+      <w:lvlJc w:val="left"/>
+      <w:pPr>
+        <w:ind w:left="3600" w:hanging="360"/>
+      </w:pPr>
+      <w:rPr>
+        <w:rFonts w:ascii="Wingdings" w:hAnsi="Wingdings" w:hint="default"/>
+      </w:rPr>
+    </w:lvl>
+    <w:lvl w:ilvl="3" w:tplc="08090001" w:tentative="1">
+      <w:start w:val="1"/>
+      <w:numFmt w:val="bullet"/>
+      <w:lvlText w:val=""/>
+      <w:lvlJc w:val="left"/>
+      <w:pPr>
+        <w:ind w:left="4320" w:hanging="360"/>
+      </w:pPr>
+      <w:rPr>
+        <w:rFonts w:ascii="Symbol" w:hAnsi="Symbol" w:hint="default"/>
+      </w:rPr>
+    </w:lvl>
+    <w:lvl w:ilvl="4" w:tplc="08090003" w:tentative="1">
+      <w:start w:val="1"/>
+      <w:numFmt w:val="bullet"/>
+      <w:lvlText w:val="o"/>
+      <w:lvlJc w:val="left"/>
+      <w:pPr>
+        <w:ind w:left="5040" w:hanging="360"/>
+      </w:pPr>
+      <w:rPr>
+        <w:rFonts w:ascii="Courier New" w:hAnsi="Courier New" w:cs="Courier New" w:hint="default"/>
+      </w:rPr>
+    </w:lvl>
+    <w:lvl w:ilvl="5" w:tplc="08090005" w:tentative="1">
+      <w:start w:val="1"/>
+      <w:numFmt w:val="bullet"/>
+      <w:lvlText w:val=""/>
+      <w:lvlJc w:val="left"/>
+      <w:pPr>
+        <w:ind w:left="5760" w:hanging="360"/>
+      </w:pPr>
+      <w:rPr>
+        <w:rFonts w:ascii="Wingdings" w:hAnsi="Wingdings" w:hint="default"/>
+      </w:rPr>
+    </w:lvl>
+    <w:lvl w:ilvl="6" w:tplc="08090001" w:tentative="1">
+      <w:start w:val="1"/>
+      <w:numFmt w:val="bullet"/>
+      <w:lvlText w:val=""/>
+      <w:lvlJc w:val="left"/>
+      <w:pPr>
+        <w:ind w:left="6480" w:hanging="360"/>
+      </w:pPr>
+      <w:rPr>
+        <w:rFonts w:ascii="Symbol" w:hAnsi="Symbol" w:hint="default"/>
+      </w:rPr>
+    </w:lvl>
+    <w:lvl w:ilvl="7" w:tplc="08090003" w:tentative="1">
+      <w:start w:val="1"/>
+      <w:numFmt w:val="bullet"/>
+      <w:lvlText w:val="o"/>
+      <w:lvlJc w:val="left"/>
+      <w:pPr>
+        <w:ind w:left="7200" w:hanging="360"/>
+      </w:pPr>
+      <w:rPr>
+        <w:rFonts w:ascii="Courier New" w:hAnsi="Courier New" w:cs="Courier New" w:hint="default"/>
+      </w:rPr>
+    </w:lvl>
+    <w:lvl w:ilvl="8" w:tplc="08090005" w:tentative="1">
+      <w:start w:val="1"/>
+      <w:numFmt w:val="bullet"/>
+      <w:lvlText w:val=""/>
+      <w:lvlJc w:val="left"/>
+      <w:pPr>
+        <w:ind w:left="7920" w:hanging="360"/>
+      </w:pPr>
+      <w:rPr>
+        <w:rFonts w:ascii="Wingdings" w:hAnsi="Wingdings" w:hint="default"/>
+      </w:rPr>
+    </w:lvl>
+  </w:abstractNum>
+  <w:abstractNum w:abstractNumId="6" w15:restartNumberingAfterBreak="0">
+    <w:nsid w:val="32BE57B0"/>
+    <w:multiLevelType w:val="hybridMultilevel"/>
+    <w:tmpl w:val="84623430"/>
+    <w:lvl w:ilvl="0" w:tplc="E9BA396E">
+      <w:start w:val="1"/>
+      <w:numFmt w:val="bullet"/>
+      <w:lvlText w:val="•"/>
+      <w:lvlJc w:val="left"/>
+      <w:pPr>
+        <w:ind w:left="1800" w:hanging="360"/>
+      </w:pPr>
+      <w:rPr>
+        <w:rFonts w:ascii="Calibri" w:eastAsiaTheme="minorHAnsi" w:hAnsi="Calibri" w:cs="Calibri" w:hint="default"/>
+      </w:rPr>
+    </w:lvl>
+    <w:lvl w:ilvl="1" w:tplc="08090003" w:tentative="1">
+      <w:start w:val="1"/>
+      <w:numFmt w:val="bullet"/>
+      <w:lvlText w:val="o"/>
+      <w:lvlJc w:val="left"/>
+      <w:pPr>
+        <w:ind w:left="2520" w:hanging="360"/>
+      </w:pPr>
+      <w:rPr>
+        <w:rFonts w:ascii="Courier New" w:hAnsi="Courier New" w:cs="Courier New" w:hint="default"/>
+      </w:rPr>
+    </w:lvl>
+    <w:lvl w:ilvl="2" w:tplc="08090005" w:tentative="1">
+      <w:start w:val="1"/>
+      <w:numFmt w:val="bullet"/>
+      <w:lvlText w:val=""/>
+      <w:lvlJc w:val="left"/>
+      <w:pPr>
+        <w:ind w:left="3240" w:hanging="360"/>
+      </w:pPr>
+      <w:rPr>
+        <w:rFonts w:ascii="Wingdings" w:hAnsi="Wingdings" w:hint="default"/>
+      </w:rPr>
+    </w:lvl>
+    <w:lvl w:ilvl="3" w:tplc="08090001" w:tentative="1">
+      <w:start w:val="1"/>
+      <w:numFmt w:val="bullet"/>
+      <w:lvlText w:val=""/>
+      <w:lvlJc w:val="left"/>
+      <w:pPr>
+        <w:ind w:left="3960" w:hanging="360"/>
+      </w:pPr>
+      <w:rPr>
+        <w:rFonts w:ascii="Symbol" w:hAnsi="Symbol" w:hint="default"/>
+      </w:rPr>
+    </w:lvl>
+    <w:lvl w:ilvl="4" w:tplc="08090003" w:tentative="1">
+      <w:start w:val="1"/>
+      <w:numFmt w:val="bullet"/>
+      <w:lvlText w:val="o"/>
+      <w:lvlJc w:val="left"/>
+      <w:pPr>
+        <w:ind w:left="4680" w:hanging="360"/>
+      </w:pPr>
+      <w:rPr>
+        <w:rFonts w:ascii="Courier New" w:hAnsi="Courier New" w:cs="Courier New" w:hint="default"/>
+      </w:rPr>
+    </w:lvl>
+    <w:lvl w:ilvl="5" w:tplc="08090005" w:tentative="1">
+      <w:start w:val="1"/>
+      <w:numFmt w:val="bullet"/>
+      <w:lvlText w:val=""/>
+      <w:lvlJc w:val="left"/>
+      <w:pPr>
+        <w:ind w:left="5400" w:hanging="360"/>
+      </w:pPr>
+      <w:rPr>
+        <w:rFonts w:ascii="Wingdings" w:hAnsi="Wingdings" w:hint="default"/>
+      </w:rPr>
+    </w:lvl>
+    <w:lvl w:ilvl="6" w:tplc="08090001" w:tentative="1">
+      <w:start w:val="1"/>
+      <w:numFmt w:val="bullet"/>
+      <w:lvlText w:val=""/>
+      <w:lvlJc w:val="left"/>
+      <w:pPr>
+        <w:ind w:left="6120" w:hanging="360"/>
+      </w:pPr>
+      <w:rPr>
+        <w:rFonts w:ascii="Symbol" w:hAnsi="Symbol" w:hint="default"/>
+      </w:rPr>
+    </w:lvl>
+    <w:lvl w:ilvl="7" w:tplc="08090003" w:tentative="1">
+      <w:start w:val="1"/>
+      <w:numFmt w:val="bullet"/>
+      <w:lvlText w:val="o"/>
+      <w:lvlJc w:val="left"/>
+      <w:pPr>
+        <w:ind w:left="6840" w:hanging="360"/>
+      </w:pPr>
+      <w:rPr>
+        <w:rFonts w:ascii="Courier New" w:hAnsi="Courier New" w:cs="Courier New" w:hint="default"/>
+      </w:rPr>
+    </w:lvl>
+    <w:lvl w:ilvl="8" w:tplc="08090005" w:tentative="1">
+      <w:start w:val="1"/>
+      <w:numFmt w:val="bullet"/>
+      <w:lvlText w:val=""/>
+      <w:lvlJc w:val="left"/>
+      <w:pPr>
+        <w:ind w:left="7560" w:hanging="360"/>
+      </w:pPr>
+      <w:rPr>
+        <w:rFonts w:ascii="Wingdings" w:hAnsi="Wingdings" w:hint="default"/>
+      </w:rPr>
+    </w:lvl>
+  </w:abstractNum>
+  <w:abstractNum w:abstractNumId="7" w15:restartNumberingAfterBreak="0">
+    <w:nsid w:val="32DD7D91"/>
+    <w:multiLevelType w:val="hybridMultilevel"/>
+    <w:tmpl w:val="EA5EAFFE"/>
+    <w:lvl w:ilvl="0" w:tplc="08090001">
+      <w:start w:val="1"/>
+      <w:numFmt w:val="bullet"/>
+      <w:lvlText w:val=""/>
+      <w:lvlJc w:val="left"/>
+      <w:pPr>
+        <w:ind w:left="1446" w:hanging="360"/>
+      </w:pPr>
+      <w:rPr>
+        <w:rFonts w:ascii="Symbol" w:hAnsi="Symbol" w:hint="default"/>
+      </w:rPr>
+    </w:lvl>
+    <w:lvl w:ilvl="1" w:tplc="08090003" w:tentative="1">
+      <w:start w:val="1"/>
+      <w:numFmt w:val="bullet"/>
+      <w:lvlText w:val="o"/>
+      <w:lvlJc w:val="left"/>
+      <w:pPr>
+        <w:ind w:left="2166" w:hanging="360"/>
+      </w:pPr>
+      <w:rPr>
+        <w:rFonts w:ascii="Courier New" w:hAnsi="Courier New" w:cs="Courier New" w:hint="default"/>
+      </w:rPr>
+    </w:lvl>
+    <w:lvl w:ilvl="2" w:tplc="08090005" w:tentative="1">
+      <w:start w:val="1"/>
+      <w:numFmt w:val="bullet"/>
+      <w:lvlText w:val=""/>
+      <w:lvlJc w:val="left"/>
+      <w:pPr>
+        <w:ind w:left="2886" w:hanging="360"/>
+      </w:pPr>
+      <w:rPr>
+        <w:rFonts w:ascii="Wingdings" w:hAnsi="Wingdings" w:hint="default"/>
+      </w:rPr>
+    </w:lvl>
+    <w:lvl w:ilvl="3" w:tplc="08090001" w:tentative="1">
+      <w:start w:val="1"/>
+      <w:numFmt w:val="bullet"/>
+      <w:lvlText w:val=""/>
+      <w:lvlJc w:val="left"/>
+      <w:pPr>
+        <w:ind w:left="3606" w:hanging="360"/>
+      </w:pPr>
+      <w:rPr>
+        <w:rFonts w:ascii="Symbol" w:hAnsi="Symbol" w:hint="default"/>
+      </w:rPr>
+    </w:lvl>
+    <w:lvl w:ilvl="4" w:tplc="08090003" w:tentative="1">
+      <w:start w:val="1"/>
+      <w:numFmt w:val="bullet"/>
+      <w:lvlText w:val="o"/>
+      <w:lvlJc w:val="left"/>
+      <w:pPr>
+        <w:ind w:left="4326" w:hanging="360"/>
+      </w:pPr>
+      <w:rPr>
+        <w:rFonts w:ascii="Courier New" w:hAnsi="Courier New" w:cs="Courier New" w:hint="default"/>
+      </w:rPr>
+    </w:lvl>
+    <w:lvl w:ilvl="5" w:tplc="08090005" w:tentative="1">
+      <w:start w:val="1"/>
+      <w:numFmt w:val="bullet"/>
+      <w:lvlText w:val=""/>
+      <w:lvlJc w:val="left"/>
+      <w:pPr>
+        <w:ind w:left="5046" w:hanging="360"/>
+      </w:pPr>
+      <w:rPr>
+        <w:rFonts w:ascii="Wingdings" w:hAnsi="Wingdings" w:hint="default"/>
+      </w:rPr>
+    </w:lvl>
+    <w:lvl w:ilvl="6" w:tplc="08090001" w:tentative="1">
+      <w:start w:val="1"/>
+      <w:numFmt w:val="bullet"/>
+      <w:lvlText w:val=""/>
+      <w:lvlJc w:val="left"/>
+      <w:pPr>
+        <w:ind w:left="5766" w:hanging="360"/>
+      </w:pPr>
+      <w:rPr>
+        <w:rFonts w:ascii="Symbol" w:hAnsi="Symbol" w:hint="default"/>
+      </w:rPr>
+    </w:lvl>
+    <w:lvl w:ilvl="7" w:tplc="08090003" w:tentative="1">
+      <w:start w:val="1"/>
+      <w:numFmt w:val="bullet"/>
+      <w:lvlText w:val="o"/>
+      <w:lvlJc w:val="left"/>
+      <w:pPr>
+        <w:ind w:left="6486" w:hanging="360"/>
+      </w:pPr>
+      <w:rPr>
+        <w:rFonts w:ascii="Courier New" w:hAnsi="Courier New" w:cs="Courier New" w:hint="default"/>
+      </w:rPr>
+    </w:lvl>
+    <w:lvl w:ilvl="8" w:tplc="08090005" w:tentative="1">
+      <w:start w:val="1"/>
+      <w:numFmt w:val="bullet"/>
+      <w:lvlText w:val=""/>
+      <w:lvlJc w:val="left"/>
+      <w:pPr>
+        <w:ind w:left="7206" w:hanging="360"/>
+      </w:pPr>
+      <w:rPr>
+        <w:rFonts w:ascii="Wingdings" w:hAnsi="Wingdings" w:hint="default"/>
+      </w:rPr>
+    </w:lvl>
+  </w:abstractNum>
+  <w:abstractNum w:abstractNumId="8" w15:restartNumberingAfterBreak="0">
+    <w:nsid w:val="3E2429E6"/>
+    <w:multiLevelType w:val="hybridMultilevel"/>
+    <w:tmpl w:val="47B6A1F4"/>
+    <w:lvl w:ilvl="0" w:tplc="08090001">
+      <w:start w:val="1"/>
+      <w:numFmt w:val="bullet"/>
+      <w:lvlText w:val=""/>
+      <w:lvlJc w:val="left"/>
+      <w:pPr>
+        <w:ind w:left="1800" w:hanging="360"/>
+      </w:pPr>
+      <w:rPr>
+        <w:rFonts w:ascii="Symbol" w:hAnsi="Symbol" w:hint="default"/>
+      </w:rPr>
+    </w:lvl>
+    <w:lvl w:ilvl="1" w:tplc="08090003" w:tentative="1">
+      <w:start w:val="1"/>
+      <w:numFmt w:val="bullet"/>
+      <w:lvlText w:val="o"/>
+      <w:lvlJc w:val="left"/>
+      <w:pPr>
+        <w:ind w:left="2520" w:hanging="360"/>
+      </w:pPr>
+      <w:rPr>
+        <w:rFonts w:ascii="Courier New" w:hAnsi="Courier New" w:cs="Courier New" w:hint="default"/>
+      </w:rPr>
+    </w:lvl>
+    <w:lvl w:ilvl="2" w:tplc="08090005" w:tentative="1">
+      <w:start w:val="1"/>
+      <w:numFmt w:val="bullet"/>
+      <w:lvlText w:val=""/>
+      <w:lvlJc w:val="left"/>
+      <w:pPr>
+        <w:ind w:left="3240" w:hanging="360"/>
+      </w:pPr>
+      <w:rPr>
+        <w:rFonts w:ascii="Wingdings" w:hAnsi="Wingdings" w:hint="default"/>
+      </w:rPr>
+    </w:lvl>
+    <w:lvl w:ilvl="3" w:tplc="08090001" w:tentative="1">
+      <w:start w:val="1"/>
+      <w:numFmt w:val="bullet"/>
+      <w:lvlText w:val=""/>
+      <w:lvlJc w:val="left"/>
+      <w:pPr>
+        <w:ind w:left="3960" w:hanging="360"/>
+      </w:pPr>
+      <w:rPr>
+        <w:rFonts w:ascii="Symbol" w:hAnsi="Symbol" w:hint="default"/>
+      </w:rPr>
+    </w:lvl>
+    <w:lvl w:ilvl="4" w:tplc="08090003" w:tentative="1">
+      <w:start w:val="1"/>
+      <w:numFmt w:val="bullet"/>
+      <w:lvlText w:val="o"/>
+      <w:lvlJc w:val="left"/>
+      <w:pPr>
+        <w:ind w:left="4680" w:hanging="360"/>
+      </w:pPr>
+      <w:rPr>
+        <w:rFonts w:ascii="Courier New" w:hAnsi="Courier New" w:cs="Courier New" w:hint="default"/>
+      </w:rPr>
+    </w:lvl>
+    <w:lvl w:ilvl="5" w:tplc="08090005" w:tentative="1">
+      <w:start w:val="1"/>
+      <w:numFmt w:val="bullet"/>
+      <w:lvlText w:val=""/>
+      <w:lvlJc w:val="left"/>
+      <w:pPr>
+        <w:ind w:left="5400" w:hanging="360"/>
+      </w:pPr>
+      <w:rPr>
+        <w:rFonts w:ascii="Wingdings" w:hAnsi="Wingdings" w:hint="default"/>
+      </w:rPr>
+    </w:lvl>
+    <w:lvl w:ilvl="6" w:tplc="08090001" w:tentative="1">
+      <w:start w:val="1"/>
+      <w:numFmt w:val="bullet"/>
+      <w:lvlText w:val=""/>
+      <w:lvlJc w:val="left"/>
+      <w:pPr>
+        <w:ind w:left="6120" w:hanging="360"/>
+      </w:pPr>
+      <w:rPr>
+        <w:rFonts w:ascii="Symbol" w:hAnsi="Symbol" w:hint="default"/>
+      </w:rPr>
+    </w:lvl>
+    <w:lvl w:ilvl="7" w:tplc="08090003" w:tentative="1">
+      <w:start w:val="1"/>
+      <w:numFmt w:val="bullet"/>
+      <w:lvlText w:val="o"/>
+      <w:lvlJc w:val="left"/>
+      <w:pPr>
+        <w:ind w:left="6840" w:hanging="360"/>
+      </w:pPr>
+      <w:rPr>
+        <w:rFonts w:ascii="Courier New" w:hAnsi="Courier New" w:cs="Courier New" w:hint="default"/>
+      </w:rPr>
+    </w:lvl>
+    <w:lvl w:ilvl="8" w:tplc="08090005" w:tentative="1">
+      <w:start w:val="1"/>
+      <w:numFmt w:val="bullet"/>
+      <w:lvlText w:val=""/>
+      <w:lvlJc w:val="left"/>
+      <w:pPr>
+        <w:ind w:left="7560" w:hanging="360"/>
+      </w:pPr>
+      <w:rPr>
+        <w:rFonts w:ascii="Wingdings" w:hAnsi="Wingdings" w:hint="default"/>
+      </w:rPr>
+    </w:lvl>
+  </w:abstractNum>
+  <w:abstractNum w:abstractNumId="9" w15:restartNumberingAfterBreak="0">
+    <w:nsid w:val="54797350"/>
+    <w:multiLevelType w:val="hybridMultilevel"/>
+    <w:tmpl w:val="2CD44460"/>
+    <w:lvl w:ilvl="0" w:tplc="08090001">
+      <w:start w:val="1"/>
+      <w:numFmt w:val="bullet"/>
+      <w:lvlText w:val=""/>
+      <w:lvlJc w:val="left"/>
+      <w:pPr>
+        <w:ind w:left="2160" w:hanging="360"/>
+      </w:pPr>
+      <w:rPr>
+        <w:rFonts w:ascii="Symbol" w:hAnsi="Symbol" w:hint="default"/>
+      </w:rPr>
+    </w:lvl>
+    <w:lvl w:ilvl="1" w:tplc="08090003" w:tentative="1">
+      <w:start w:val="1"/>
+      <w:numFmt w:val="bullet"/>
+      <w:lvlText w:val="o"/>
+      <w:lvlJc w:val="left"/>
+      <w:pPr>
+        <w:ind w:left="2880" w:hanging="360"/>
+      </w:pPr>
+      <w:rPr>
+        <w:rFonts w:ascii="Courier New" w:hAnsi="Courier New" w:cs="Courier New" w:hint="default"/>
+      </w:rPr>
+    </w:lvl>
+    <w:lvl w:ilvl="2" w:tplc="08090005" w:tentative="1">
+      <w:start w:val="1"/>
+      <w:numFmt w:val="bullet"/>
+      <w:lvlText w:val=""/>
+      <w:lvlJc w:val="left"/>
+      <w:pPr>
+        <w:ind w:left="3600" w:hanging="360"/>
+      </w:pPr>
+      <w:rPr>
+        <w:rFonts w:ascii="Wingdings" w:hAnsi="Wingdings" w:hint="default"/>
+      </w:rPr>
+    </w:lvl>
+    <w:lvl w:ilvl="3" w:tplc="08090001" w:tentative="1">
+      <w:start w:val="1"/>
+      <w:numFmt w:val="bullet"/>
+      <w:lvlText w:val=""/>
+      <w:lvlJc w:val="left"/>
+      <w:pPr>
+        <w:ind w:left="4320" w:hanging="360"/>
+      </w:pPr>
+      <w:rPr>
+        <w:rFonts w:ascii="Symbol" w:hAnsi="Symbol" w:hint="default"/>
+      </w:rPr>
+    </w:lvl>
+    <w:lvl w:ilvl="4" w:tplc="08090003" w:tentative="1">
+      <w:start w:val="1"/>
+      <w:numFmt w:val="bullet"/>
+      <w:lvlText w:val="o"/>
+      <w:lvlJc w:val="left"/>
+      <w:pPr>
+        <w:ind w:left="5040" w:hanging="360"/>
+      </w:pPr>
+      <w:rPr>
+        <w:rFonts w:ascii="Courier New" w:hAnsi="Courier New" w:cs="Courier New" w:hint="default"/>
+      </w:rPr>
+    </w:lvl>
+    <w:lvl w:ilvl="5" w:tplc="08090005" w:tentative="1">
+      <w:start w:val="1"/>
+      <w:numFmt w:val="bullet"/>
+      <w:lvlText w:val=""/>
+      <w:lvlJc w:val="left"/>
+      <w:pPr>
+        <w:ind w:left="5760" w:hanging="360"/>
+      </w:pPr>
+      <w:rPr>
+        <w:rFonts w:ascii="Wingdings" w:hAnsi="Wingdings" w:hint="default"/>
+      </w:rPr>
+    </w:lvl>
+    <w:lvl w:ilvl="6" w:tplc="08090001" w:tentative="1">
+      <w:start w:val="1"/>
+      <w:numFmt w:val="bullet"/>
+      <w:lvlText w:val=""/>
+      <w:lvlJc w:val="left"/>
+      <w:pPr>
+        <w:ind w:left="6480" w:hanging="360"/>
+      </w:pPr>
+      <w:rPr>
+        <w:rFonts w:ascii="Symbol" w:hAnsi="Symbol" w:hint="default"/>
+      </w:rPr>
+    </w:lvl>
+    <w:lvl w:ilvl="7" w:tplc="08090003" w:tentative="1">
+      <w:start w:val="1"/>
+      <w:numFmt w:val="bullet"/>
+      <w:lvlText w:val="o"/>
+      <w:lvlJc w:val="left"/>
+      <w:pPr>
+        <w:ind w:left="7200" w:hanging="360"/>
+      </w:pPr>
+      <w:rPr>
+        <w:rFonts w:ascii="Courier New" w:hAnsi="Courier New" w:cs="Courier New" w:hint="default"/>
+      </w:rPr>
+    </w:lvl>
+    <w:lvl w:ilvl="8" w:tplc="08090005" w:tentative="1">
+      <w:start w:val="1"/>
+      <w:numFmt w:val="bullet"/>
+      <w:lvlText w:val=""/>
+      <w:lvlJc w:val="left"/>
+      <w:pPr>
+        <w:ind w:left="7920" w:hanging="360"/>
+      </w:pPr>
+      <w:rPr>
+        <w:rFonts w:ascii="Wingdings" w:hAnsi="Wingdings" w:hint="default"/>
+      </w:rPr>
+    </w:lvl>
+  </w:abstractNum>
+  <w:abstractNum w:abstractNumId="10" w15:restartNumberingAfterBreak="0">
+    <w:nsid w:val="6A6C794B"/>
+    <w:multiLevelType w:val="hybridMultilevel"/>
+    <w:tmpl w:val="F2E0FB08"/>
+    <w:lvl w:ilvl="0" w:tplc="08090001">
+      <w:start w:val="1"/>
+      <w:numFmt w:val="bullet"/>
+      <w:lvlText w:val=""/>
+      <w:lvlJc w:val="left"/>
+      <w:pPr>
+        <w:ind w:left="1440" w:hanging="360"/>
+      </w:pPr>
+      <w:rPr>
+        <w:rFonts w:ascii="Symbol" w:hAnsi="Symbol" w:hint="default"/>
+      </w:rPr>
+    </w:lvl>
+    <w:lvl w:ilvl="1" w:tplc="08090003" w:tentative="1">
+      <w:start w:val="1"/>
+      <w:numFmt w:val="bullet"/>
+      <w:lvlText w:val="o"/>
+      <w:lvlJc w:val="left"/>
+      <w:pPr>
+        <w:ind w:left="2160" w:hanging="360"/>
+      </w:pPr>
+      <w:rPr>
+        <w:rFonts w:ascii="Courier New" w:hAnsi="Courier New" w:cs="Courier New" w:hint="default"/>
+      </w:rPr>
+    </w:lvl>
+    <w:lvl w:ilvl="2" w:tplc="08090005" w:tentative="1">
+      <w:start w:val="1"/>
+      <w:numFmt w:val="bullet"/>
+      <w:lvlText w:val=""/>
+      <w:lvlJc w:val="left"/>
+      <w:pPr>
+        <w:ind w:left="2880" w:hanging="360"/>
+      </w:pPr>
+      <w:rPr>
+        <w:rFonts w:ascii="Wingdings" w:hAnsi="Wingdings" w:hint="default"/>
+      </w:rPr>
+    </w:lvl>
+    <w:lvl w:ilvl="3" w:tplc="08090001" w:tentative="1">
+      <w:start w:val="1"/>
+      <w:numFmt w:val="bullet"/>
+      <w:lvlText w:val=""/>
+      <w:lvlJc w:val="left"/>
+      <w:pPr>
+        <w:ind w:left="3600" w:hanging="360"/>
+      </w:pPr>
+      <w:rPr>
+        <w:rFonts w:ascii="Symbol" w:hAnsi="Symbol" w:hint="default"/>
+      </w:rPr>
+    </w:lvl>
+    <w:lvl w:ilvl="4" w:tplc="08090003" w:tentative="1">
+      <w:start w:val="1"/>
+      <w:numFmt w:val="bullet"/>
+      <w:lvlText w:val="o"/>
+      <w:lvlJc w:val="left"/>
+      <w:pPr>
+        <w:ind w:left="4320" w:hanging="360"/>
+      </w:pPr>
+      <w:rPr>
+        <w:rFonts w:ascii="Courier New" w:hAnsi="Courier New" w:cs="Courier New" w:hint="default"/>
+      </w:rPr>
+    </w:lvl>
+    <w:lvl w:ilvl="5" w:tplc="08090005" w:tentative="1">
+      <w:start w:val="1"/>
+      <w:numFmt w:val="bullet"/>
+      <w:lvlText w:val=""/>
+      <w:lvlJc w:val="left"/>
+      <w:pPr>
+        <w:ind w:left="5040" w:hanging="360"/>
+      </w:pPr>
+      <w:rPr>
+        <w:rFonts w:ascii="Wingdings" w:hAnsi="Wingdings" w:hint="default"/>
+      </w:rPr>
+    </w:lvl>
+    <w:lvl w:ilvl="6" w:tplc="08090001" w:tentative="1">
+      <w:start w:val="1"/>
+      <w:numFmt w:val="bullet"/>
+      <w:lvlText w:val=""/>
+      <w:lvlJc w:val="left"/>
+      <w:pPr>
+        <w:ind w:left="5760" w:hanging="360"/>
+      </w:pPr>
+      <w:rPr>
+        <w:rFonts w:ascii="Symbol" w:hAnsi="Symbol" w:hint="default"/>
+      </w:rPr>
+    </w:lvl>
+    <w:lvl w:ilvl="7" w:tplc="08090003" w:tentative="1">
+      <w:start w:val="1"/>
+      <w:numFmt w:val="bullet"/>
+      <w:lvlText w:val="o"/>
+      <w:lvlJc w:val="left"/>
+      <w:pPr>
+        <w:ind w:left="6480" w:hanging="360"/>
+      </w:pPr>
+      <w:rPr>
+        <w:rFonts w:ascii="Courier New" w:hAnsi="Courier New" w:cs="Courier New" w:hint="default"/>
+      </w:rPr>
+    </w:lvl>
+    <w:lvl w:ilvl="8" w:tplc="08090005" w:tentative="1">
+      <w:start w:val="1"/>
+      <w:numFmt w:val="bullet"/>
+      <w:lvlText w:val=""/>
+      <w:lvlJc w:val="left"/>
+      <w:pPr>
+        <w:ind w:left="7200" w:hanging="360"/>
+      </w:pPr>
+      <w:rPr>
+        <w:rFonts w:ascii="Wingdings" w:hAnsi="Wingdings" w:hint="default"/>
+      </w:rPr>
+    </w:lvl>
+  </w:abstractNum>
+  <w:abstractNum w:abstractNumId="11" w15:restartNumberingAfterBreak="0">
     <w:nsid w:val="783E3458"/>
     <w:multiLevelType w:val="hybridMultilevel"/>
     <w:tmpl w:val="C4DEF174"/>
@@ -526,7 +1957,96 @@
       </w:rPr>
     </w:lvl>
   </w:abstractNum>
-  <w:abstractNum w:abstractNumId="2" w15:restartNumberingAfterBreak="0">
+  <w:abstractNum w:abstractNumId="12" w15:restartNumberingAfterBreak="0">
+    <w:nsid w:val="7ABA1601"/>
+    <w:multiLevelType w:val="hybridMultilevel"/>
+    <w:tmpl w:val="C65C28FC"/>
+    <w:lvl w:ilvl="0" w:tplc="A852C43C">
+      <w:start w:val="1"/>
+      <w:numFmt w:val="decimal"/>
+      <w:lvlText w:val="%1."/>
+      <w:lvlJc w:val="left"/>
+      <w:pPr>
+        <w:ind w:left="1080" w:hanging="360"/>
+      </w:pPr>
+      <w:rPr>
+        <w:rFonts w:hint="default"/>
+      </w:rPr>
+    </w:lvl>
+    <w:lvl w:ilvl="1" w:tplc="08090019" w:tentative="1">
+      <w:start w:val="1"/>
+      <w:numFmt w:val="lowerLetter"/>
+      <w:lvlText w:val="%2."/>
+      <w:lvlJc w:val="left"/>
+      <w:pPr>
+        <w:ind w:left="1800" w:hanging="360"/>
+      </w:pPr>
+    </w:lvl>
+    <w:lvl w:ilvl="2" w:tplc="0809001B" w:tentative="1">
+      <w:start w:val="1"/>
+      <w:numFmt w:val="lowerRoman"/>
+      <w:lvlText w:val="%3."/>
+      <w:lvlJc w:val="right"/>
+      <w:pPr>
+        <w:ind w:left="2520" w:hanging="180"/>
+      </w:pPr>
+    </w:lvl>
+    <w:lvl w:ilvl="3" w:tplc="0809000F" w:tentative="1">
+      <w:start w:val="1"/>
+      <w:numFmt w:val="decimal"/>
+      <w:lvlText w:val="%4."/>
+      <w:lvlJc w:val="left"/>
+      <w:pPr>
+        <w:ind w:left="3240" w:hanging="360"/>
+      </w:pPr>
+    </w:lvl>
+    <w:lvl w:ilvl="4" w:tplc="08090019" w:tentative="1">
+      <w:start w:val="1"/>
+      <w:numFmt w:val="lowerLetter"/>
+      <w:lvlText w:val="%5."/>
+      <w:lvlJc w:val="left"/>
+      <w:pPr>
+        <w:ind w:left="3960" w:hanging="360"/>
+      </w:pPr>
+    </w:lvl>
+    <w:lvl w:ilvl="5" w:tplc="0809001B" w:tentative="1">
+      <w:start w:val="1"/>
+      <w:numFmt w:val="lowerRoman"/>
+      <w:lvlText w:val="%6."/>
+      <w:lvlJc w:val="right"/>
+      <w:pPr>
+        <w:ind w:left="4680" w:hanging="180"/>
+      </w:pPr>
+    </w:lvl>
+    <w:lvl w:ilvl="6" w:tplc="0809000F" w:tentative="1">
+      <w:start w:val="1"/>
+      <w:numFmt w:val="decimal"/>
+      <w:lvlText w:val="%7."/>
+      <w:lvlJc w:val="left"/>
+      <w:pPr>
+        <w:ind w:left="5400" w:hanging="360"/>
+      </w:pPr>
+    </w:lvl>
+    <w:lvl w:ilvl="7" w:tplc="08090019" w:tentative="1">
+      <w:start w:val="1"/>
+      <w:numFmt w:val="lowerLetter"/>
+      <w:lvlText w:val="%8."/>
+      <w:lvlJc w:val="left"/>
+      <w:pPr>
+        <w:ind w:left="6120" w:hanging="360"/>
+      </w:pPr>
+    </w:lvl>
+    <w:lvl w:ilvl="8" w:tplc="0809001B" w:tentative="1">
+      <w:start w:val="1"/>
+      <w:numFmt w:val="lowerRoman"/>
+      <w:lvlText w:val="%9."/>
+      <w:lvlJc w:val="right"/>
+      <w:pPr>
+        <w:ind w:left="6840" w:hanging="180"/>
+      </w:pPr>
+    </w:lvl>
+  </w:abstractNum>
+  <w:abstractNum w:abstractNumId="13" w15:restartNumberingAfterBreak="0">
     <w:nsid w:val="7FE24DFD"/>
     <w:multiLevelType w:val="hybridMultilevel"/>
     <w:tmpl w:val="BF3CE3A0"/>
@@ -616,13 +2136,46 @@
     </w:lvl>
   </w:abstractNum>
   <w:num w:numId="1">
-    <w:abstractNumId w:val="2"/>
+    <w:abstractNumId w:val="13"/>
   </w:num>
   <w:num w:numId="2">
-    <w:abstractNumId w:val="1"/>
+    <w:abstractNumId w:val="11"/>
   </w:num>
   <w:num w:numId="3">
     <w:abstractNumId w:val="0"/>
+  </w:num>
+  <w:num w:numId="4">
+    <w:abstractNumId w:val="3"/>
+  </w:num>
+  <w:num w:numId="5">
+    <w:abstractNumId w:val="2"/>
+  </w:num>
+  <w:num w:numId="6">
+    <w:abstractNumId w:val="12"/>
+  </w:num>
+  <w:num w:numId="7">
+    <w:abstractNumId w:val="8"/>
+  </w:num>
+  <w:num w:numId="8">
+    <w:abstractNumId w:val="10"/>
+  </w:num>
+  <w:num w:numId="9">
+    <w:abstractNumId w:val="5"/>
+  </w:num>
+  <w:num w:numId="10">
+    <w:abstractNumId w:val="9"/>
+  </w:num>
+  <w:num w:numId="11">
+    <w:abstractNumId w:val="7"/>
+  </w:num>
+  <w:num w:numId="12">
+    <w:abstractNumId w:val="1"/>
+  </w:num>
+  <w:num w:numId="13">
+    <w:abstractNumId w:val="6"/>
+  </w:num>
+  <w:num w:numId="14">
+    <w:abstractNumId w:val="4"/>
   </w:num>
 </w:numbering>
 </file>

</xml_diff>